<commit_message>
poprawiony nagrodowy, male bledy
</commit_message>
<xml_diff>
--- a/generator/other_documents/generated_nagrodowy.docx
+++ b/generator/other_documents/generated_nagrodowy.docx
@@ -2,110 +2,107 @@
 <file path=word/document.xml><?xml version="1.0" encoding="utf-8"?>
 <w:document xmlns:wpc="http://schemas.microsoft.com/office/word/2010/wordprocessingCanvas" xmlns:cx="http://schemas.microsoft.com/office/drawing/2014/chartex" xmlns:cx1="http://schemas.microsoft.com/office/drawing/2015/9/8/chartex" xmlns:cx2="http://schemas.microsoft.com/office/drawing/2015/10/21/chartex" xmlns:cx3="http://schemas.microsoft.com/office/drawing/2016/5/9/chartex" xmlns:cx4="http://schemas.microsoft.com/office/drawing/2016/5/10/chartex" xmlns:cx5="http://schemas.microsoft.com/office/drawing/2016/5/11/chartex" xmlns:cx6="http://schemas.microsoft.com/office/drawing/2016/5/12/chartex" xmlns:cx7="http://schemas.microsoft.com/office/drawing/2016/5/13/chartex" xmlns:cx8="http://schemas.microsoft.com/office/drawing/2016/5/14/chartex" xmlns:mc="http://schemas.openxmlformats.org/markup-compatibility/2006" xmlns:aink="http://schemas.microsoft.com/office/drawing/2016/ink" xmlns:am3d="http://schemas.microsoft.com/office/drawing/2017/model3d" xmlns:o="urn:schemas-microsoft-com:office:office" xmlns:r="http://schemas.openxmlformats.org/officeDocument/2006/relationships" xmlns:m="http://schemas.openxmlformats.org/officeDocument/2006/math" xmlns:v="urn:schemas-microsoft-com:vml" xmlns:wp14="http://schemas.microsoft.com/office/word/2010/wordprocessingDrawing" xmlns:wp="http://schemas.openxmlformats.org/drawingml/2006/wordprocessingDrawing" xmlns:w10="urn:schemas-microsoft-com:office:word" xmlns:w="http://schemas.openxmlformats.org/wordprocessingml/2006/main" xmlns:w14="http://schemas.microsoft.com/office/word/2010/wordml" xmlns:w15="http://schemas.microsoft.com/office/word/2012/wordml" xmlns:w16cex="http://schemas.microsoft.com/office/word/2018/wordml/cex" xmlns:w16cid="http://schemas.microsoft.com/office/word/2016/wordml/cid" xmlns:w16="http://schemas.microsoft.com/office/word/2018/wordml" xmlns:w16sdtdh="http://schemas.microsoft.com/office/word/2020/wordml/sdtdatahash" xmlns:w16se="http://schemas.microsoft.com/office/word/2015/wordml/symex" xmlns:wpg="http://schemas.microsoft.com/office/word/2010/wordprocessingGroup" xmlns:wpi="http://schemas.microsoft.com/office/word/2010/wordprocessingInk" xmlns:wne="http://schemas.microsoft.com/office/word/2006/wordml" xmlns:wps="http://schemas.microsoft.com/office/word/2010/wordprocessingShape" mc:Ignorable="w14 w15 w16se w16cid w16 w16cex w16sdtdh wp14">
   <w:body>
-    <w:p>
-      <w:pPr>
-        <w:ind w:firstLine="567"/>
-        <w:rPr>
-          <w:rFonts w:ascii="Arial" w:hAnsi="Arial" w:cs="Arial"/>
-          <w:sz w:val="20"/>
-          <w:szCs w:val="20"/>
-        </w:rPr>
-      </w:pPr>
-      <w:r>
-        <w:rPr>
-          <w:rFonts w:ascii="Arial" w:eastAsia="Calibri" w:hAnsi="Arial" w:cs="Arial"/>
-          <w:sz w:val="20"/>
-          <w:szCs w:val="20"/>
-        </w:rPr>
-        <w:t xml:space="preserve">sierż. pchor. Paweł BYŚ</w:t>
-      </w:r>
-      <w:r>
-        <w:rPr>
-          <w:rFonts w:ascii="Arial" w:hAnsi="Arial" w:cs="Arial"/>
-          <w:sz w:val="20"/>
-          <w:szCs w:val="20"/>
-        </w:rPr>
-        <w:tab/>
-      </w:r>
-      <w:r>
-        <w:rPr>
-          <w:rFonts w:ascii="Arial" w:hAnsi="Arial" w:cs="Arial"/>
-          <w:sz w:val="20"/>
-          <w:szCs w:val="20"/>
-        </w:rPr>
-        <w:tab/>
-      </w:r>
-      <w:r>
-        <w:rPr>
-          <w:rFonts w:ascii="Arial" w:hAnsi="Arial" w:cs="Arial"/>
-          <w:sz w:val="20"/>
-          <w:szCs w:val="20"/>
-        </w:rPr>
-        <w:tab/>
-      </w:r>
-      <w:r>
-        <w:rPr>
-          <w:rFonts w:ascii="Arial" w:hAnsi="Arial" w:cs="Arial"/>
-          <w:sz w:val="20"/>
-          <w:szCs w:val="20"/>
-        </w:rPr>
-        <w:t xml:space="preserve">Warszawa, 2021-06-20 r.</w:t>
-      </w:r>
-    </w:p>
-    <w:p>
-      <w:pPr>
-        <w:ind w:firstLine="567"/>
-        <w:rPr>
-          <w:rFonts w:ascii="Arial" w:hAnsi="Arial" w:cs="Arial"/>
-          <w:sz w:val="18"/>
-          <w:szCs w:val="18"/>
-        </w:rPr>
-      </w:pPr>
-      <w:r>
-        <w:rPr>
-          <w:rFonts w:ascii="Arial" w:eastAsia="Calibri" w:hAnsi="Arial" w:cs="Arial"/>
-          <w:sz w:val="20"/>
-          <w:szCs w:val="20"/>
-        </w:rPr>
-        <w:t xml:space="preserve">1</w:t>
-      </w:r>
-      <w:proofErr w:type="spellStart"/>
-      <w:r>
-        <w:rPr>
-          <w:rFonts w:ascii="Arial" w:eastAsia="Calibri" w:hAnsi="Arial" w:cs="Arial"/>
-          <w:sz w:val="20"/>
-          <w:szCs w:val="20"/>
-        </w:rPr>
-        <w:t>pl</w:t>
-      </w:r>
-      <w:proofErr w:type="spellEnd"/>
-      <w:r>
-        <w:rPr>
-          <w:rFonts w:ascii="Arial" w:eastAsia="Calibri" w:hAnsi="Arial" w:cs="Arial"/>
-          <w:sz w:val="20"/>
-          <w:szCs w:val="20"/>
-        </w:rPr>
-        <w:t xml:space="preserve">/5kmp/2BS</w:t>
-      </w:r>
-    </w:p>
-    <w:p>
-      <w:pPr>
-        <w:ind w:firstLine="567"/>
-        <w:rPr>
-          <w:rFonts w:ascii="Arial" w:hAnsi="Arial" w:cs="Arial"/>
-          <w:sz w:val="18"/>
-          <w:szCs w:val="18"/>
-        </w:rPr>
-      </w:pPr>
-      <w:r>
-        <w:rPr>
-          <w:rFonts w:ascii="Arial" w:eastAsia="Calibri" w:hAnsi="Arial" w:cs="Arial"/>
-          <w:sz w:val="20"/>
-          <w:szCs w:val="20"/>
-        </w:rPr>
-        <w:t xml:space="preserve">WCY/I8J1S1</w:t>
-      </w:r>
-    </w:p>
+    <w:tbl>
+      <w:tblPr>
+        <w:tblStyle w:val="Tabela-Siatka"/>
+        <w:tblW w:w="0" w:type="auto"/>
+        <w:tblInd w:w="250" w:type="dxa"/>
+        <w:tblBorders>
+          <w:top w:val="none" w:sz="0" w:space="0" w:color="auto"/>
+          <w:left w:val="none" w:sz="0" w:space="0" w:color="auto"/>
+          <w:bottom w:val="none" w:sz="0" w:space="0" w:color="auto"/>
+          <w:right w:val="none" w:sz="0" w:space="0" w:color="auto"/>
+          <w:insideH w:val="none" w:sz="0" w:space="0" w:color="auto"/>
+          <w:insideV w:val="none" w:sz="0" w:space="0" w:color="auto"/>
+        </w:tblBorders>
+        <w:tblLook w:val="04A0" w:firstRow="1" w:lastRow="0" w:firstColumn="1" w:lastColumn="0" w:noHBand="0" w:noVBand="1"/>
+      </w:tblPr>
+      <w:tblGrid>
+        <w:gridCol w:w="4820"/>
+        <w:gridCol w:w="2482"/>
+      </w:tblGrid>
+      <w:tr>
+        <w:tc>
+          <w:tcPr>
+            <w:tcW w:w="4820" w:type="dxa"/>
+          </w:tcPr>
+          <w:p>
+            <w:pPr>
+              <w:rPr>
+                <w:rFonts w:ascii="Arial" w:eastAsia="Calibri" w:hAnsi="Arial" w:cs="Arial"/>
+                <w:sz w:val="20"/>
+                <w:szCs w:val="20"/>
+              </w:rPr>
+            </w:pPr>
+            <w:r>
+              <w:rPr>
+                <w:rFonts w:ascii="Arial" w:eastAsia="Calibri" w:hAnsi="Arial" w:cs="Arial"/>
+                <w:sz w:val="20"/>
+                <w:szCs w:val="20"/>
+              </w:rPr>
+              <w:t xml:space="preserve">sierż. pchor. Paweł BYŚ</w:t>
+            </w:r>
+          </w:p>
+          <w:p>
+            <w:pPr>
+              <w:rPr>
+                <w:rFonts w:ascii="Arial" w:hAnsi="Arial" w:cs="Arial"/>
+                <w:sz w:val="18"/>
+                <w:szCs w:val="18"/>
+              </w:rPr>
+            </w:pPr>
+            <w:r>
+              <w:rPr>
+                <w:rFonts w:ascii="Arial" w:eastAsia="Calibri" w:hAnsi="Arial" w:cs="Arial"/>
+                <w:sz w:val="20"/>
+                <w:szCs w:val="20"/>
+              </w:rPr>
+              <w:t xml:space="preserve">1pl/5kmp/2BS</w:t>
+            </w:r>
+          </w:p>
+          <w:p>
+            <w:pPr>
+              <w:rPr>
+                <w:rFonts w:ascii="Arial" w:hAnsi="Arial" w:cs="Arial"/>
+                <w:sz w:val="18"/>
+                <w:szCs w:val="18"/>
+              </w:rPr>
+            </w:pPr>
+            <w:r>
+              <w:rPr>
+                <w:rFonts w:ascii="Arial" w:eastAsia="Calibri" w:hAnsi="Arial" w:cs="Arial"/>
+                <w:sz w:val="20"/>
+                <w:szCs w:val="20"/>
+              </w:rPr>
+              <w:t xml:space="preserve">I8J1S1</w:t>
+            </w:r>
+          </w:p>
+        </w:tc>
+        <w:tc>
+          <w:tcPr>
+            <w:tcW w:w="2482" w:type="dxa"/>
+          </w:tcPr>
+          <w:p>
+            <w:pPr>
+              <w:jc w:val="right"/>
+              <w:rPr>
+                <w:rFonts w:ascii="Arial" w:hAnsi="Arial" w:cs="Arial"/>
+                <w:sz w:val="18"/>
+                <w:szCs w:val="18"/>
+              </w:rPr>
+            </w:pPr>
+            <w:r>
+              <w:rPr>
+                <w:rFonts w:ascii="Arial" w:hAnsi="Arial" w:cs="Arial"/>
+                <w:sz w:val="20"/>
+                <w:szCs w:val="20"/>
+              </w:rPr>
+              <w:t xml:space="preserve">Warszawa, 2021-06-21</w:t>
+            </w:r>
+          </w:p>
+        </w:tc>
+      </w:tr>
+    </w:tbl>
     <w:p>
       <w:pPr>
         <w:rPr>
@@ -323,25 +320,23 @@
           <w:sz w:val="24"/>
           <w:szCs w:val="24"/>
         </w:rPr>
-        <w:t xml:space="preserve"> o umożliwienie wykorzystania urlopu nagrodowego udzielonego mi w rozkazie dziennym d-</w:t>
-      </w:r>
-      <w:proofErr w:type="spellStart"/>
+        <w:t xml:space="preserve"> o umożliwienie wykorzystania urlopu nagrodowego udzielonego mi w rozkazie dziennym d-cy </w:t>
+      </w:r>
       <w:r>
         <w:rPr>
           <w:rFonts w:ascii="Arial" w:hAnsi="Arial" w:cs="Arial"/>
           <w:sz w:val="24"/>
           <w:szCs w:val="24"/>
         </w:rPr>
-        <w:t>cy</w:t>
-      </w:r>
-      <w:proofErr w:type="spellEnd"/>
+        <w:t>5</w:t>
+      </w:r>
       <w:r>
         <w:rPr>
           <w:rFonts w:ascii="Arial" w:hAnsi="Arial" w:cs="Arial"/>
           <w:sz w:val="24"/>
           <w:szCs w:val="24"/>
         </w:rPr>
-        <w:t xml:space="preserve"> </w:t>
+        <w:t xml:space="preserve"> k</w:t>
       </w:r>
       <w:r>
         <w:rPr>
@@ -349,7 +344,7 @@
           <w:sz w:val="24"/>
           <w:szCs w:val="24"/>
         </w:rPr>
-        <w:t>5</w:t>
+        <w:t>mp</w:t>
       </w:r>
       <w:r>
         <w:rPr>
@@ -357,16 +352,23 @@
           <w:sz w:val="24"/>
           <w:szCs w:val="24"/>
         </w:rPr>
-        <w:t xml:space="preserve"> </w:t>
-      </w:r>
-      <w:proofErr w:type="spellStart"/>
+        <w:t xml:space="preserve"> nr </w:t>
+      </w:r>
       <w:r>
         <w:rPr>
           <w:rFonts w:ascii="Arial" w:hAnsi="Arial" w:cs="Arial"/>
           <w:sz w:val="24"/>
           <w:szCs w:val="24"/>
         </w:rPr>
-        <w:t>k</w:t>
+        <w:t xml:space="preserve">37/2021</w:t>
+      </w:r>
+      <w:r>
+        <w:rPr>
+          <w:rFonts w:ascii="Arial" w:hAnsi="Arial" w:cs="Arial"/>
+          <w:sz w:val="32"/>
+          <w:szCs w:val="32"/>
+        </w:rPr>
+        <w:t xml:space="preserve"> </w:t>
       </w:r>
       <w:r>
         <w:rPr>
@@ -374,16 +376,15 @@
           <w:sz w:val="24"/>
           <w:szCs w:val="24"/>
         </w:rPr>
-        <w:t xml:space="preserve">mp</w:t>
-      </w:r>
-      <w:proofErr w:type="spellEnd"/>
+        <w:t>z</w:t>
+      </w:r>
       <w:r>
         <w:rPr>
           <w:rFonts w:ascii="Arial" w:hAnsi="Arial" w:cs="Arial"/>
           <w:sz w:val="24"/>
           <w:szCs w:val="24"/>
         </w:rPr>
-        <w:t xml:space="preserve"> nr </w:t>
+        <w:t> </w:t>
       </w:r>
       <w:r>
         <w:rPr>
@@ -391,15 +392,7 @@
           <w:sz w:val="24"/>
           <w:szCs w:val="24"/>
         </w:rPr>
-        <w:t xml:space="preserve">19/2020</w:t>
-      </w:r>
-      <w:r>
-        <w:rPr>
-          <w:rFonts w:ascii="Arial" w:hAnsi="Arial" w:cs="Arial"/>
-          <w:sz w:val="32"/>
-          <w:szCs w:val="32"/>
-        </w:rPr>
-        <w:t xml:space="preserve"> </w:t>
+        <w:t xml:space="preserve">dnia </w:t>
       </w:r>
       <w:r>
         <w:rPr>
@@ -407,7 +400,7 @@
           <w:sz w:val="24"/>
           <w:szCs w:val="24"/>
         </w:rPr>
-        <w:t>z</w:t>
+        <w:t xml:space="preserve">2 marca 2021</w:t>
       </w:r>
       <w:r>
         <w:rPr>
@@ -415,7 +408,7 @@
           <w:sz w:val="24"/>
           <w:szCs w:val="24"/>
         </w:rPr>
-        <w:t xml:space="preserve"> </w:t>
+        <w:t xml:space="preserve"> r.</w:t>
       </w:r>
       <w:r>
         <w:rPr>
@@ -423,7 +416,7 @@
           <w:sz w:val="24"/>
           <w:szCs w:val="24"/>
         </w:rPr>
-        <w:t xml:space="preserve">dnia </w:t>
+        <w:t xml:space="preserve"> w dniach </w:t>
       </w:r>
       <w:r>
         <w:rPr>
@@ -431,7 +424,7 @@
           <w:sz w:val="24"/>
           <w:szCs w:val="24"/>
         </w:rPr>
-        <w:t xml:space="preserve"> </w:t>
+        <w:t xml:space="preserve">19 - 22.07.2021 r.</w:t>
       </w:r>
       <w:r>
         <w:rPr>
@@ -439,23 +432,7 @@
           <w:sz w:val="24"/>
           <w:szCs w:val="24"/>
         </w:rPr>
-        <w:t xml:space="preserve">r. w dniach </w:t>
-      </w:r>
-      <w:r>
-        <w:rPr>
-          <w:rFonts w:ascii="Arial" w:hAnsi="Arial" w:cs="Arial"/>
-          <w:sz w:val="24"/>
-          <w:szCs w:val="24"/>
-        </w:rPr>
-        <w:t xml:space="preserve">20.06.2021 r.</w:t>
-      </w:r>
-      <w:r>
-        <w:rPr>
-          <w:rFonts w:ascii="Arial" w:hAnsi="Arial" w:cs="Arial"/>
-          <w:sz w:val="24"/>
-          <w:szCs w:val="24"/>
-        </w:rPr>
-        <w:t xml:space="preserve"> r.</w:t>
+        <w:t xml:space="preserve"> </w:t>
       </w:r>
     </w:p>
     <w:p>
@@ -503,7 +480,7 @@
         <w:rPr>
           <w:rFonts w:ascii="Arial" w:hAnsi="Arial" w:cs="Arial"/>
         </w:rPr>
-        <w:t xml:space="preserve">do pełnienia służb</w:t>
+        <w:t>do pełnienia służb</w:t>
       </w:r>
       <w:r>
         <w:rPr>
@@ -575,7 +552,7 @@
         <w:rPr>
           <w:rFonts w:ascii="Arial" w:hAnsi="Arial" w:cs="Arial"/>
         </w:rPr>
-        <w:t xml:space="preserve">.</w:t>
+        <w:t>.</w:t>
       </w:r>
       <w:r>
         <w:rPr>
@@ -734,283 +711,6 @@
           <w:rFonts w:ascii="Arial" w:hAnsi="Arial" w:cs="Arial"/>
         </w:rPr>
       </w:pPr>
-    </w:p>
-    <w:p>
-      <w:pPr>
-        <w:ind w:left="567"/>
-        <w:jc w:val="both"/>
-        <w:rPr>
-          <w:rFonts w:ascii="Arial" w:hAnsi="Arial" w:cs="Arial"/>
-        </w:rPr>
-      </w:pPr>
-    </w:p>
-    <w:p>
-      <w:pPr>
-        <w:ind w:left="567"/>
-        <w:jc w:val="both"/>
-        <w:rPr>
-          <w:rFonts w:ascii="Arial" w:hAnsi="Arial" w:cs="Arial"/>
-        </w:rPr>
-      </w:pPr>
-    </w:p>
-    <w:p>
-      <w:pPr>
-        <w:ind w:firstLine="708"/>
-        <w:jc w:val="right"/>
-        <w:rPr>
-          <w:rFonts w:ascii="Arial" w:hAnsi="Arial" w:cs="Arial"/>
-          <w:sz w:val="20"/>
-          <w:szCs w:val="20"/>
-        </w:rPr>
-      </w:pPr>
-    </w:p>
-    <w:p>
-      <w:pPr>
-        <w:tabs>
-          <w:tab w:val="left" w:pos="3969"/>
-        </w:tabs>
-        <w:rPr>
-          <w:rFonts w:ascii="Arial" w:hAnsi="Arial" w:cs="Arial"/>
-          <w:sz w:val="20"/>
-          <w:szCs w:val="20"/>
-        </w:rPr>
-      </w:pPr>
-      <w:r>
-        <w:rPr>
-          <w:rFonts w:ascii="Arial" w:hAnsi="Arial" w:cs="Arial"/>
-          <w:sz w:val="20"/>
-          <w:szCs w:val="20"/>
-        </w:rPr>
-        <w:tab/>
-      </w:r>
-      <w:r>
-        <w:rPr>
-          <w:rFonts w:ascii="Arial" w:hAnsi="Arial" w:cs="Arial"/>
-          <w:sz w:val="20"/>
-          <w:szCs w:val="20"/>
-        </w:rPr>
-        <w:tab/>
-      </w:r>
-      <w:r>
-        <w:rPr>
-          <w:rFonts w:ascii="Arial" w:hAnsi="Arial" w:cs="Arial"/>
-          <w:sz w:val="20"/>
-          <w:szCs w:val="20"/>
-        </w:rPr>
-        <w:tab/>
-      </w:r>
-      <w:r>
-        <w:rPr>
-          <w:rFonts w:ascii="Arial" w:hAnsi="Arial" w:cs="Arial"/>
-          <w:sz w:val="20"/>
-          <w:szCs w:val="20"/>
-        </w:rPr>
-        <w:tab/>
-      </w:r>
-      <w:r>
-        <w:rPr>
-          <w:rFonts w:ascii="Arial" w:hAnsi="Arial" w:cs="Arial"/>
-          <w:sz w:val="20"/>
-          <w:szCs w:val="20"/>
-        </w:rPr>
-        <w:tab/>
-      </w:r>
-      <w:r>
-        <w:rPr>
-          <w:rFonts w:ascii="Arial" w:hAnsi="Arial" w:cs="Arial"/>
-          <w:sz w:val="20"/>
-          <w:szCs w:val="20"/>
-        </w:rPr>
-        <w:tab/>
-      </w:r>
-      <w:r>
-        <w:rPr>
-          <w:rFonts w:ascii="Arial" w:hAnsi="Arial" w:cs="Arial"/>
-          <w:sz w:val="20"/>
-          <w:szCs w:val="20"/>
-        </w:rPr>
-        <w:tab/>
-      </w:r>
-      <w:r>
-        <w:rPr>
-          <w:rFonts w:ascii="Arial" w:hAnsi="Arial" w:cs="Arial"/>
-          <w:sz w:val="20"/>
-          <w:szCs w:val="20"/>
-        </w:rPr>
-        <w:tab/>
-      </w:r>
-      <w:r>
-        <w:rPr>
-          <w:rFonts w:ascii="Arial" w:hAnsi="Arial" w:cs="Arial"/>
-          <w:sz w:val="20"/>
-          <w:szCs w:val="20"/>
-        </w:rPr>
-        <w:tab/>
-      </w:r>
-      <w:r>
-        <w:rPr>
-          <w:rFonts w:ascii="Arial" w:hAnsi="Arial" w:cs="Arial"/>
-          <w:sz w:val="20"/>
-          <w:szCs w:val="20"/>
-        </w:rPr>
-        <w:tab/>
-      </w:r>
-      <w:r>
-        <w:rPr>
-          <w:rFonts w:ascii="Arial" w:hAnsi="Arial" w:cs="Arial"/>
-          <w:sz w:val="20"/>
-          <w:szCs w:val="20"/>
-        </w:rPr>
-        <w:tab/>
-      </w:r>
-    </w:p>
-    <w:p>
-      <w:pPr>
-        <w:tabs>
-          <w:tab w:val="left" w:pos="3969"/>
-        </w:tabs>
-        <w:rPr>
-          <w:rFonts w:ascii="Arial" w:hAnsi="Arial" w:cs="Arial"/>
-          <w:sz w:val="20"/>
-          <w:szCs w:val="20"/>
-        </w:rPr>
-      </w:pPr>
-      <w:r>
-        <w:rPr>
-          <w:rFonts w:ascii="Arial" w:hAnsi="Arial" w:cs="Arial"/>
-          <w:sz w:val="20"/>
-          <w:szCs w:val="20"/>
-        </w:rPr>
-        <w:tab/>
-      </w:r>
-      <w:r>
-        <w:rPr>
-          <w:rFonts w:ascii="Arial" w:hAnsi="Arial" w:cs="Arial"/>
-          <w:sz w:val="20"/>
-          <w:szCs w:val="20"/>
-        </w:rPr>
-        <w:tab/>
-      </w:r>
-      <w:r>
-        <w:rPr>
-          <w:rFonts w:ascii="Arial" w:hAnsi="Arial" w:cs="Arial"/>
-          <w:sz w:val="20"/>
-          <w:szCs w:val="20"/>
-        </w:rPr>
-        <w:tab/>
-      </w:r>
-      <w:r>
-        <w:rPr>
-          <w:rFonts w:ascii="Arial" w:hAnsi="Arial" w:cs="Arial"/>
-          <w:sz w:val="20"/>
-          <w:szCs w:val="20"/>
-        </w:rPr>
-        <w:tab/>
-      </w:r>
-      <w:r>
-        <w:rPr>
-          <w:rFonts w:ascii="Arial" w:hAnsi="Arial" w:cs="Arial"/>
-          <w:sz w:val="20"/>
-          <w:szCs w:val="20"/>
-        </w:rPr>
-        <w:tab/>
-      </w:r>
-      <w:r>
-        <w:rPr>
-          <w:rFonts w:ascii="Arial" w:hAnsi="Arial" w:cs="Arial"/>
-          <w:sz w:val="20"/>
-          <w:szCs w:val="20"/>
-        </w:rPr>
-        <w:tab/>
-      </w:r>
-      <w:r>
-        <w:rPr>
-          <w:rFonts w:ascii="Arial" w:hAnsi="Arial" w:cs="Arial"/>
-          <w:sz w:val="20"/>
-          <w:szCs w:val="20"/>
-        </w:rPr>
-        <w:tab/>
-      </w:r>
-      <w:r>
-        <w:rPr>
-          <w:rFonts w:ascii="Arial" w:hAnsi="Arial" w:cs="Arial"/>
-          <w:sz w:val="20"/>
-          <w:szCs w:val="20"/>
-        </w:rPr>
-        <w:tab/>
-      </w:r>
-      <w:r>
-        <w:rPr>
-          <w:rFonts w:ascii="Arial" w:hAnsi="Arial" w:cs="Arial"/>
-          <w:sz w:val="20"/>
-          <w:szCs w:val="20"/>
-        </w:rPr>
-        <w:tab/>
-      </w:r>
-      <w:r>
-        <w:rPr>
-          <w:rFonts w:ascii="Arial" w:hAnsi="Arial" w:cs="Arial"/>
-          <w:sz w:val="20"/>
-          <w:szCs w:val="20"/>
-        </w:rPr>
-        <w:tab/>
-      </w:r>
-      <w:r>
-        <w:rPr>
-          <w:rFonts w:ascii="Arial" w:hAnsi="Arial" w:cs="Arial"/>
-          <w:sz w:val="20"/>
-          <w:szCs w:val="20"/>
-        </w:rPr>
-        <w:tab/>
-      </w:r>
-      <w:r>
-        <w:rPr>
-          <w:rFonts w:ascii="Arial" w:hAnsi="Arial" w:cs="Arial"/>
-          <w:sz w:val="20"/>
-          <w:szCs w:val="20"/>
-        </w:rPr>
-        <w:tab/>
-      </w:r>
-      <w:r>
-        <w:rPr>
-          <w:rFonts w:ascii="Arial" w:hAnsi="Arial" w:cs="Arial"/>
-          <w:sz w:val="20"/>
-          <w:szCs w:val="20"/>
-        </w:rPr>
-        <w:tab/>
-      </w:r>
-      <w:r>
-        <w:rPr>
-          <w:rFonts w:ascii="Arial" w:hAnsi="Arial" w:cs="Arial"/>
-          <w:sz w:val="20"/>
-          <w:szCs w:val="20"/>
-        </w:rPr>
-        <w:tab/>
-      </w:r>
-      <w:r>
-        <w:rPr>
-          <w:rFonts w:ascii="Arial" w:hAnsi="Arial" w:cs="Arial"/>
-          <w:sz w:val="20"/>
-          <w:szCs w:val="20"/>
-        </w:rPr>
-        <w:tab/>
-      </w:r>
-      <w:r>
-        <w:rPr>
-          <w:rFonts w:ascii="Arial" w:hAnsi="Arial" w:cs="Arial"/>
-          <w:sz w:val="20"/>
-          <w:szCs w:val="20"/>
-        </w:rPr>
-        <w:tab/>
-      </w:r>
-      <w:r>
-        <w:rPr>
-          <w:rFonts w:ascii="Arial" w:hAnsi="Arial" w:cs="Arial"/>
-          <w:sz w:val="20"/>
-          <w:szCs w:val="20"/>
-        </w:rPr>
-        <w:tab/>
-      </w:r>
     </w:p>
     <w:sectPr>
       <w:pgSz w:w="16838" w:h="11906" w:orient="landscape"/>
@@ -1282,7 +982,7 @@
     <w:lsdException w:name="Table Web 2" w:semiHidden="1" w:unhideWhenUsed="1"/>
     <w:lsdException w:name="Table Web 3" w:semiHidden="1" w:unhideWhenUsed="1"/>
     <w:lsdException w:name="Balloon Text" w:semiHidden="1" w:unhideWhenUsed="1"/>
-    <w:lsdException w:name="Table Grid" w:uiPriority="59"/>
+    <w:lsdException w:name="Table Grid" w:uiPriority="39"/>
     <w:lsdException w:name="Table Theme" w:semiHidden="1" w:unhideWhenUsed="1"/>
     <w:lsdException w:name="Placeholder Text" w:semiHidden="1"/>
     <w:lsdException w:name="No Spacing" w:uiPriority="1" w:qFormat="1"/>
@@ -1593,6 +1293,27 @@
       <w:lang w:eastAsia="en-US"/>
     </w:rPr>
   </w:style>
+  <w:style w:type="table" w:styleId="Tabela-Siatka">
+    <w:name w:val="Table Grid"/>
+    <w:basedOn w:val="Standardowy"/>
+    <w:uiPriority w:val="39"/>
+    <w:rsid w:val="001402C3"/>
+    <w:rPr>
+      <w:sz w:val="22"/>
+      <w:szCs w:val="22"/>
+      <w:lang w:eastAsia="en-US"/>
+    </w:rPr>
+    <w:tblPr>
+      <w:tblBorders>
+        <w:top w:val="single" w:sz="4" w:space="0" w:color="auto"/>
+        <w:left w:val="single" w:sz="4" w:space="0" w:color="auto"/>
+        <w:bottom w:val="single" w:sz="4" w:space="0" w:color="auto"/>
+        <w:right w:val="single" w:sz="4" w:space="0" w:color="auto"/>
+        <w:insideH w:val="single" w:sz="4" w:space="0" w:color="auto"/>
+        <w:insideV w:val="single" w:sz="4" w:space="0" w:color="auto"/>
+      </w:tblBorders>
+    </w:tblPr>
+  </w:style>
 </w:styles>
 </file>
 

</xml_diff>

<commit_message>
usuniety blad z generatora nagrodowego
</commit_message>
<xml_diff>
--- a/generator/other_documents/generated_nagrodowy.docx
+++ b/generator/other_documents/generated_nagrodowy.docx
@@ -97,7 +97,7 @@
                 <w:sz w:val="20"/>
                 <w:szCs w:val="20"/>
               </w:rPr>
-              <w:t xml:space="preserve">Warszawa, 2021-06-22</w:t>
+              <w:t xml:space="preserve">Warszawa, 2021-09-22</w:t>
             </w:r>
           </w:p>
         </w:tc>
@@ -360,7 +360,7 @@
           <w:sz w:val="24"/>
           <w:szCs w:val="24"/>
         </w:rPr>
-        <w:t xml:space="preserve">37/2021</w:t>
+        <w:t xml:space="preserve">19/2020</w:t>
       </w:r>
       <w:r>
         <w:rPr>
@@ -400,7 +400,7 @@
           <w:sz w:val="24"/>
           <w:szCs w:val="24"/>
         </w:rPr>
-        <w:t xml:space="preserve">0404.0707.21212121</w:t>
+        <w:t xml:space="preserve">2525.0909.21212121</w:t>
       </w:r>
       <w:r>
         <w:rPr>
@@ -424,7 +424,7 @@
           <w:sz w:val="24"/>
           <w:szCs w:val="24"/>
         </w:rPr>
-        <w:t xml:space="preserve">05 - 06.06.2021 r.</w:t>
+        <w:t xml:space="preserve">17 - 18.09.2021 r.</w:t>
       </w:r>
       <w:r>
         <w:rPr>

</xml_diff>